<commit_message>
updated based on new offset method
</commit_message>
<xml_diff>
--- a/Array of Structs.docx
+++ b/Array of Structs.docx
@@ -114,6 +114,16 @@
         <w:tab/>
         <w:t>//creates an array called Block, made up of 4 Record structs</w:t>
       </w:r>
+      <w:r>
+        <w:br/>
+      </w:r>
+      <w:r>
+        <w:tab/>
+      </w:r>
+      <w:r>
+        <w:tab/>
+        <w:t>//assuming 4 records per block</w:t>
+      </w:r>
     </w:p>
     <w:p>
       <w:pPr>
@@ -146,9 +156,42 @@
       </w:r>
       <w:proofErr w:type="spellEnd"/>
       <w:r>
-        <w:t>( offset</w:t>
-      </w:r>
-      <w:proofErr w:type="gramEnd"/>
+        <w:t xml:space="preserve">( </w:t>
+      </w:r>
+      <w:r>
+        <w:t>k</w:t>
+      </w:r>
+      <w:proofErr w:type="gramEnd"/>
+      <w:r>
+        <w:t>1</w:t>
+      </w:r>
+      <w:r>
+        <w:t>offset</w:t>
+      </w:r>
+      <w:r>
+        <w:t xml:space="preserve">, k2offset, </w:t>
+      </w:r>
+      <w:r>
+        <w:t>k</w:t>
+      </w:r>
+      <w:r>
+        <w:t>3</w:t>
+      </w:r>
+      <w:r>
+        <w:t>offset</w:t>
+      </w:r>
+      <w:r>
+        <w:t xml:space="preserve">, </w:t>
+      </w:r>
+      <w:r>
+        <w:t>k</w:t>
+      </w:r>
+      <w:r>
+        <w:t>4</w:t>
+      </w:r>
+      <w:r>
+        <w:t>offset</w:t>
+      </w:r>
       <w:r>
         <w:t xml:space="preserve"> )</w:t>
       </w:r>
@@ -176,12 +219,29 @@
       <w:r>
         <w:t>(</w:t>
       </w:r>
-      <w:proofErr w:type="gramEnd"/>
+      <w:r>
+        <w:t xml:space="preserve"> </w:t>
+      </w:r>
+      <w:proofErr w:type="spellStart"/>
+      <w:r>
+        <w:t>key</w:t>
+      </w:r>
+      <w:proofErr w:type="gramEnd"/>
+      <w:r>
+        <w:t>_offset</w:t>
+      </w:r>
+      <w:proofErr w:type="spellEnd"/>
+      <w:r>
+        <w:t xml:space="preserve"> </w:t>
+      </w:r>
       <w:r>
         <w:t>);</w:t>
       </w:r>
       <w:r>
         <w:t xml:space="preserve">   X4</w:t>
+      </w:r>
+      <w:r>
+        <w:t xml:space="preserve">  -&gt;  for each record</w:t>
       </w:r>
     </w:p>
     <w:p>
@@ -496,13 +556,16 @@
         <w:t>(</w:t>
       </w:r>
       <w:r>
-        <w:t xml:space="preserve"> offset</w:t>
-      </w:r>
-      <w:proofErr w:type="gramEnd"/>
-      <w:r>
         <w:t xml:space="preserve"> </w:t>
       </w:r>
       <w:r>
+        <w:t>k</w:t>
+      </w:r>
+      <w:proofErr w:type="gramEnd"/>
+      <w:r>
+        <w:t>1offset, k2offset, k3offset, k4offset</w:t>
+      </w:r>
+      <w:r>
         <w:t>);</w:t>
       </w:r>
     </w:p>
@@ -516,10 +579,7 @@
       </w:pPr>
       <w:proofErr w:type="spellStart"/>
       <w:r>
-        <w:t>Write</w:t>
-      </w:r>
-      <w:r>
-        <w:t>_</w:t>
+        <w:t>Write_</w:t>
       </w:r>
       <w:proofErr w:type="gramStart"/>
       <w:r>
@@ -547,10 +607,7 @@
       </w:pPr>
       <w:proofErr w:type="spellStart"/>
       <w:r>
-        <w:t>Write</w:t>
-      </w:r>
-      <w:r>
-        <w:t>_zip_</w:t>
+        <w:t>Write_zip_</w:t>
       </w:r>
       <w:proofErr w:type="gramStart"/>
       <w:r>
@@ -575,10 +632,7 @@
       </w:pPr>
       <w:proofErr w:type="spellStart"/>
       <w:r>
-        <w:t>Write</w:t>
-      </w:r>
-      <w:r>
-        <w:t>_place_</w:t>
+        <w:t>Write_place_</w:t>
       </w:r>
       <w:proofErr w:type="gramStart"/>
       <w:r>
@@ -603,10 +657,7 @@
       </w:pPr>
       <w:proofErr w:type="spellStart"/>
       <w:r>
-        <w:t>Write</w:t>
-      </w:r>
-      <w:r>
-        <w:t>_</w:t>
+        <w:t>Write_</w:t>
       </w:r>
       <w:proofErr w:type="gramStart"/>
       <w:r>
@@ -631,10 +682,7 @@
       </w:pPr>
       <w:proofErr w:type="spellStart"/>
       <w:r>
-        <w:t>Write</w:t>
-      </w:r>
-      <w:r>
-        <w:t>_</w:t>
+        <w:t>Write_</w:t>
       </w:r>
       <w:proofErr w:type="gramStart"/>
       <w:r>
@@ -659,10 +707,7 @@
       </w:pPr>
       <w:proofErr w:type="spellStart"/>
       <w:r>
-        <w:t>Write</w:t>
-      </w:r>
-      <w:r>
-        <w:t>_</w:t>
+        <w:t>Write_</w:t>
       </w:r>
       <w:proofErr w:type="gramStart"/>
       <w:r>
@@ -687,10 +732,7 @@
       </w:pPr>
       <w:proofErr w:type="spellStart"/>
       <w:r>
-        <w:t>Write</w:t>
-      </w:r>
-      <w:r>
-        <w:t>_</w:t>
+        <w:t>Write_</w:t>
       </w:r>
       <w:proofErr w:type="gramStart"/>
       <w:r>
@@ -708,50 +750,7 @@
     <w:p>
       <w:pPr>
         <w:pStyle w:val="ListParagraph"/>
-        <w:numPr>
-          <w:ilvl w:val="0"/>
-          <w:numId w:val="1"/>
-        </w:numPr>
-      </w:pPr>
-      <w:proofErr w:type="spellStart"/>
-      <w:r>
-        <w:t>Write_Block_to_</w:t>
-      </w:r>
-      <w:proofErr w:type="gramStart"/>
-      <w:r>
-        <w:t>SS</w:t>
-      </w:r>
-      <w:proofErr w:type="spellEnd"/>
-      <w:r>
-        <w:t>( offset</w:t>
-      </w:r>
-      <w:proofErr w:type="gramEnd"/>
-      <w:r>
-        <w:t xml:space="preserve"> = RBN</w:t>
-      </w:r>
-      <w:r>
-        <w:t xml:space="preserve"> );</w:t>
-      </w:r>
-    </w:p>
-    <w:p>
-      <w:pPr>
-        <w:pStyle w:val="ListParagraph"/>
-        <w:numPr>
-          <w:ilvl w:val="1"/>
-          <w:numId w:val="1"/>
-        </w:numPr>
-      </w:pPr>
-      <w:r>
-        <w:t>write primary key of each record</w:t>
-      </w:r>
-    </w:p>
-    <w:p>
-      <w:pPr>
-        <w:pStyle w:val="ListParagraph"/>
-        <w:numPr>
-          <w:ilvl w:val="2"/>
-          <w:numId w:val="1"/>
-        </w:numPr>
+        <w:ind w:left="2160"/>
       </w:pPr>
       <w:r>
         <w:br w:type="page"/>
@@ -850,7 +849,19 @@
         </w:numPr>
       </w:pPr>
       <w:r>
-        <w:t xml:space="preserve">Use RBN to find the corresponding Block in the </w:t>
+        <w:t xml:space="preserve">Use </w:t>
+      </w:r>
+      <w:r>
+        <w:t xml:space="preserve">offset of </w:t>
+      </w:r>
+      <w:r>
+        <w:t xml:space="preserve">RBN to </w:t>
+      </w:r>
+      <w:r>
+        <w:t>jump to</w:t>
+      </w:r>
+      <w:r>
+        <w:t xml:space="preserve"> the corresponding Block in the </w:t>
       </w:r>
       <w:proofErr w:type="spellStart"/>
       <w:r>
@@ -859,6 +870,106 @@
       <w:proofErr w:type="spellEnd"/>
       <w:r>
         <w:t xml:space="preserve"> </w:t>
+      </w:r>
+    </w:p>
+    <w:p>
+      <w:pPr>
+        <w:pStyle w:val="ListParagraph"/>
+        <w:numPr>
+          <w:ilvl w:val="1"/>
+          <w:numId w:val="2"/>
+        </w:numPr>
+      </w:pPr>
+      <w:r>
+        <w:t xml:space="preserve">Read </w:t>
+      </w:r>
+      <w:r>
+        <w:t xml:space="preserve">k1offset, k2offset, k3offset, k4offset </w:t>
+      </w:r>
+      <w:r>
+        <w:t xml:space="preserve">from </w:t>
+      </w:r>
+      <w:proofErr w:type="spellStart"/>
+      <w:r>
+        <w:t>SS_File</w:t>
+      </w:r>
+      <w:proofErr w:type="spellEnd"/>
+      <w:r>
+        <w:t xml:space="preserve"> to get location of each record in the data.txt file. </w:t>
+      </w:r>
+    </w:p>
+    <w:p>
+      <w:pPr>
+        <w:pStyle w:val="ListParagraph"/>
+        <w:numPr>
+          <w:ilvl w:val="1"/>
+          <w:numId w:val="2"/>
+        </w:numPr>
+      </w:pPr>
+      <w:proofErr w:type="spellStart"/>
+      <w:r>
+        <w:t>Read_Block_from_</w:t>
+      </w:r>
+      <w:proofErr w:type="gramStart"/>
+      <w:r>
+        <w:t>data</w:t>
+      </w:r>
+      <w:proofErr w:type="spellEnd"/>
+      <w:r>
+        <w:t xml:space="preserve">( </w:t>
+      </w:r>
+      <w:r>
+        <w:t>k</w:t>
+      </w:r>
+      <w:proofErr w:type="gramEnd"/>
+      <w:r>
+        <w:t>1offset, k2offset, k3offset, k4offset</w:t>
+      </w:r>
+      <w:r>
+        <w:t>);</w:t>
+      </w:r>
+      <w:r>
+        <w:t xml:space="preserve">  </w:t>
+      </w:r>
+    </w:p>
+    <w:p>
+      <w:pPr>
+        <w:pStyle w:val="ListParagraph"/>
+        <w:numPr>
+          <w:ilvl w:val="1"/>
+          <w:numId w:val="2"/>
+        </w:numPr>
+      </w:pPr>
+      <w:r>
+        <w:t>Find the desired record from the block.</w:t>
+      </w:r>
+    </w:p>
+    <w:p>
+      <w:pPr>
+        <w:pStyle w:val="ListParagraph"/>
+        <w:numPr>
+          <w:ilvl w:val="1"/>
+          <w:numId w:val="2"/>
+        </w:numPr>
+      </w:pPr>
+      <w:proofErr w:type="spellStart"/>
+      <w:r>
+        <w:t>Delete_</w:t>
+      </w:r>
+      <w:proofErr w:type="gramStart"/>
+      <w:r>
+        <w:t>record</w:t>
+      </w:r>
+      <w:proofErr w:type="spellEnd"/>
+      <w:r>
+        <w:t>(</w:t>
+      </w:r>
+      <w:proofErr w:type="gramEnd"/>
+      <w:r>
+        <w:t>);</w:t>
+      </w:r>
+      <w:r>
+        <w:t xml:space="preserve">  -&gt;  in memory</w:t>
       </w:r>
     </w:p>
     <w:p>
@@ -870,13 +981,8 @@
         </w:numPr>
       </w:pPr>
       <w:r>
-        <w:t xml:space="preserve">RBN + </w:t>
-      </w:r>
-      <w:proofErr w:type="spellStart"/>
-      <w:r>
-        <w:t>Header_Record_Size</w:t>
-      </w:r>
-      <w:proofErr w:type="spellEnd"/>
+        <w:t>Save offset of deleted record.</w:t>
+      </w:r>
     </w:p>
     <w:p>
       <w:pPr>
@@ -886,44 +992,24 @@
           <w:numId w:val="2"/>
         </w:numPr>
       </w:pPr>
-      <w:r>
-        <w:t>Use RBN to find the corresponding Block in the data.txt file</w:t>
-      </w:r>
-    </w:p>
-    <w:p>
-      <w:pPr>
-        <w:pStyle w:val="ListParagraph"/>
-        <w:numPr>
-          <w:ilvl w:val="2"/>
-          <w:numId w:val="2"/>
-        </w:numPr>
-      </w:pPr>
-      <w:r>
-        <w:t xml:space="preserve">offset = </w:t>
-      </w:r>
-      <w:proofErr w:type="spellStart"/>
-      <w:r>
-        <w:t>Records_Per_Block</w:t>
-      </w:r>
-      <w:proofErr w:type="spellEnd"/>
-      <w:r>
-        <w:t xml:space="preserve"> * </w:t>
-      </w:r>
-      <w:proofErr w:type="gramStart"/>
-      <w:r>
-        <w:t>( RBN</w:t>
-      </w:r>
-      <w:proofErr w:type="gramEnd"/>
-      <w:r>
-        <w:t xml:space="preserve"> - 1 ) + </w:t>
-      </w:r>
-      <w:proofErr w:type="spellStart"/>
-      <w:r>
-        <w:t>Header_Record_Size</w:t>
-      </w:r>
-      <w:proofErr w:type="spellEnd"/>
-      <w:r>
-        <w:t xml:space="preserve"> + 1</w:t>
+      <w:proofErr w:type="spellStart"/>
+      <w:r>
+        <w:t>Compact_</w:t>
+      </w:r>
+      <w:proofErr w:type="gramStart"/>
+      <w:r>
+        <w:t>record</w:t>
+      </w:r>
+      <w:proofErr w:type="spellEnd"/>
+      <w:r>
+        <w:t>(</w:t>
+      </w:r>
+      <w:proofErr w:type="gramEnd"/>
+      <w:r>
+        <w:t>);</w:t>
+      </w:r>
+      <w:r>
+        <w:t xml:space="preserve">  -&gt;  in memory</w:t>
       </w:r>
     </w:p>
     <w:p>
@@ -934,24 +1020,19 @@
           <w:numId w:val="2"/>
         </w:numPr>
       </w:pPr>
-      <w:proofErr w:type="spellStart"/>
-      <w:r>
-        <w:t>Read_Block_from_</w:t>
+      <w:r>
+        <w:t xml:space="preserve">Delete contents of the record from </w:t>
       </w:r>
       <w:proofErr w:type="gramStart"/>
       <w:r>
         <w:t>data</w:t>
       </w:r>
-      <w:proofErr w:type="spellEnd"/>
-      <w:r>
-        <w:t>( offset</w:t>
-      </w:r>
-      <w:proofErr w:type="gramEnd"/>
-      <w:r>
-        <w:t xml:space="preserve"> );</w:t>
-      </w:r>
-      <w:r>
-        <w:t xml:space="preserve">  </w:t>
+      <w:r>
+        <w:t>.txt  -</w:t>
+      </w:r>
+      <w:proofErr w:type="gramEnd"/>
+      <w:r>
+        <w:t>&gt;  replace with spaces</w:t>
       </w:r>
     </w:p>
     <w:p>
@@ -963,7 +1044,7 @@
         </w:numPr>
       </w:pPr>
       <w:r>
-        <w:t>Find the desired record from the block.</w:t>
+        <w:t>Write deleted record offset to deleted records file.</w:t>
       </w:r>
     </w:p>
     <w:p>
@@ -974,96 +1055,27 @@
           <w:numId w:val="2"/>
         </w:numPr>
       </w:pPr>
-      <w:proofErr w:type="spellStart"/>
-      <w:r>
-        <w:t>Delete_</w:t>
-      </w:r>
-      <w:proofErr w:type="gramStart"/>
-      <w:r>
-        <w:t>record</w:t>
-      </w:r>
-      <w:proofErr w:type="spellEnd"/>
-      <w:r>
-        <w:t>(</w:t>
-      </w:r>
-      <w:proofErr w:type="gramEnd"/>
-      <w:r>
-        <w:t>);</w:t>
-      </w:r>
-    </w:p>
-    <w:p>
-      <w:pPr>
-        <w:pStyle w:val="ListParagraph"/>
-        <w:numPr>
-          <w:ilvl w:val="1"/>
-          <w:numId w:val="2"/>
-        </w:numPr>
-      </w:pPr>
-      <w:proofErr w:type="spellStart"/>
-      <w:r>
-        <w:t>Compact_</w:t>
-      </w:r>
-      <w:proofErr w:type="gramStart"/>
-      <w:r>
-        <w:t>record</w:t>
-      </w:r>
-      <w:proofErr w:type="spellEnd"/>
-      <w:r>
-        <w:t>(</w:t>
-      </w:r>
-      <w:proofErr w:type="gramEnd"/>
-      <w:r>
-        <w:t>);</w:t>
-      </w:r>
-    </w:p>
-    <w:p>
-      <w:pPr>
-        <w:pStyle w:val="ListParagraph"/>
-        <w:numPr>
-          <w:ilvl w:val="1"/>
-          <w:numId w:val="2"/>
-        </w:numPr>
-      </w:pPr>
-      <w:proofErr w:type="spellStart"/>
-      <w:r>
-        <w:t>Write_Block_to_</w:t>
-      </w:r>
-      <w:proofErr w:type="gramStart"/>
-      <w:r>
-        <w:t>data</w:t>
-      </w:r>
-      <w:proofErr w:type="spellEnd"/>
-      <w:r>
-        <w:t>( offset</w:t>
-      </w:r>
-      <w:proofErr w:type="gramEnd"/>
-      <w:r>
-        <w:t xml:space="preserve"> );</w:t>
-      </w:r>
-    </w:p>
-    <w:p>
-      <w:pPr>
-        <w:pStyle w:val="ListParagraph"/>
-        <w:numPr>
-          <w:ilvl w:val="1"/>
-          <w:numId w:val="2"/>
-        </w:numPr>
-      </w:pPr>
-      <w:proofErr w:type="spellStart"/>
-      <w:r>
-        <w:t>Write_Block_to_</w:t>
-      </w:r>
-      <w:proofErr w:type="gramStart"/>
-      <w:r>
-        <w:t>SS</w:t>
-      </w:r>
-      <w:proofErr w:type="spellEnd"/>
-      <w:r>
-        <w:t>( offset</w:t>
-      </w:r>
-      <w:proofErr w:type="gramEnd"/>
-      <w:r>
-        <w:t xml:space="preserve"> = RBN );</w:t>
+      <w:r>
+        <w:t xml:space="preserve">Update the </w:t>
+      </w:r>
+      <w:proofErr w:type="spellStart"/>
+      <w:r>
+        <w:t>SS_File</w:t>
+      </w:r>
+      <w:proofErr w:type="spellEnd"/>
+      <w:r>
+        <w:t xml:space="preserve"> with the updated block </w:t>
+      </w:r>
+      <w:proofErr w:type="gramStart"/>
+      <w:r>
+        <w:t xml:space="preserve">data  </w:t>
+      </w:r>
+      <w:r>
+        <w:t>-</w:t>
+      </w:r>
+      <w:proofErr w:type="gramEnd"/>
+      <w:r>
+        <w:t>&gt;  replace with spaces</w:t>
       </w:r>
     </w:p>
     <w:p>
@@ -1089,339 +1101,6 @@
       <w:proofErr w:type="gramEnd"/>
       <w:r>
         <w:t xml:space="preserve"> to add )</w:t>
-      </w:r>
-    </w:p>
-    <w:p>
-      <w:pPr>
-        <w:pStyle w:val="ListParagraph"/>
-        <w:numPr>
-          <w:ilvl w:val="1"/>
-          <w:numId w:val="2"/>
-        </w:numPr>
-      </w:pPr>
-      <w:r>
-        <w:t xml:space="preserve">Binary Search </w:t>
-      </w:r>
-      <w:proofErr w:type="spellStart"/>
-      <w:r>
-        <w:t>Index_File</w:t>
-      </w:r>
-      <w:proofErr w:type="spellEnd"/>
-      <w:r>
-        <w:t xml:space="preserve"> for correct block</w:t>
-      </w:r>
-    </w:p>
-    <w:p>
-      <w:pPr>
-        <w:pStyle w:val="ListParagraph"/>
-        <w:numPr>
-          <w:ilvl w:val="1"/>
-          <w:numId w:val="2"/>
-        </w:numPr>
-      </w:pPr>
-      <w:r>
-        <w:t>Once the block is found take the RBN of the block</w:t>
-      </w:r>
-    </w:p>
-    <w:p>
-      <w:pPr>
-        <w:pStyle w:val="ListParagraph"/>
-        <w:numPr>
-          <w:ilvl w:val="1"/>
-          <w:numId w:val="2"/>
-        </w:numPr>
-      </w:pPr>
-      <w:r>
-        <w:t xml:space="preserve">Use RBN to find the corresponding Block in the </w:t>
-      </w:r>
-      <w:proofErr w:type="spellStart"/>
-      <w:r>
-        <w:t>SS_File</w:t>
-      </w:r>
-      <w:proofErr w:type="spellEnd"/>
-      <w:r>
-        <w:t xml:space="preserve"> </w:t>
-      </w:r>
-    </w:p>
-    <w:p>
-      <w:pPr>
-        <w:pStyle w:val="ListParagraph"/>
-        <w:numPr>
-          <w:ilvl w:val="2"/>
-          <w:numId w:val="2"/>
-        </w:numPr>
-      </w:pPr>
-      <w:r>
-        <w:t xml:space="preserve">RBN + </w:t>
-      </w:r>
-      <w:proofErr w:type="spellStart"/>
-      <w:r>
-        <w:t>Header_Record_Size</w:t>
-      </w:r>
-      <w:proofErr w:type="spellEnd"/>
-    </w:p>
-    <w:p>
-      <w:pPr>
-        <w:pStyle w:val="ListParagraph"/>
-        <w:numPr>
-          <w:ilvl w:val="1"/>
-          <w:numId w:val="2"/>
-        </w:numPr>
-      </w:pPr>
-      <w:r>
-        <w:t>Use RBN to find the corresponding Block in the data.txt file</w:t>
-      </w:r>
-    </w:p>
-    <w:p>
-      <w:pPr>
-        <w:pStyle w:val="ListParagraph"/>
-        <w:numPr>
-          <w:ilvl w:val="2"/>
-          <w:numId w:val="2"/>
-        </w:numPr>
-      </w:pPr>
-      <w:r>
-        <w:t xml:space="preserve">offset = </w:t>
-      </w:r>
-      <w:proofErr w:type="spellStart"/>
-      <w:r>
-        <w:t>Records_Per_Block</w:t>
-      </w:r>
-      <w:proofErr w:type="spellEnd"/>
-      <w:r>
-        <w:t xml:space="preserve"> * </w:t>
-      </w:r>
-      <w:proofErr w:type="gramStart"/>
-      <w:r>
-        <w:t>( RBN</w:t>
-      </w:r>
-      <w:proofErr w:type="gramEnd"/>
-      <w:r>
-        <w:t xml:space="preserve"> - 1 ) + </w:t>
-      </w:r>
-      <w:proofErr w:type="spellStart"/>
-      <w:r>
-        <w:t>Header_Record_Size</w:t>
-      </w:r>
-      <w:proofErr w:type="spellEnd"/>
-      <w:r>
-        <w:t xml:space="preserve"> + 1</w:t>
-      </w:r>
-    </w:p>
-    <w:p>
-      <w:pPr>
-        <w:pStyle w:val="ListParagraph"/>
-        <w:numPr>
-          <w:ilvl w:val="1"/>
-          <w:numId w:val="2"/>
-        </w:numPr>
-      </w:pPr>
-      <w:proofErr w:type="spellStart"/>
-      <w:r>
-        <w:t>Read_Block_from_</w:t>
-      </w:r>
-      <w:proofErr w:type="gramStart"/>
-      <w:r>
-        <w:t>data</w:t>
-      </w:r>
-      <w:proofErr w:type="spellEnd"/>
-      <w:r>
-        <w:t>( offset</w:t>
-      </w:r>
-      <w:proofErr w:type="gramEnd"/>
-      <w:r>
-        <w:t xml:space="preserve"> );   -&gt;  From data.txt</w:t>
-      </w:r>
-    </w:p>
-    <w:p>
-      <w:pPr>
-        <w:pStyle w:val="ListParagraph"/>
-        <w:numPr>
-          <w:ilvl w:val="1"/>
-          <w:numId w:val="1"/>
-        </w:numPr>
-      </w:pPr>
-      <w:r>
-        <w:t xml:space="preserve">If block is not </w:t>
-      </w:r>
-      <w:proofErr w:type="gramStart"/>
-      <w:r>
-        <w:t>full  -</w:t>
-      </w:r>
-      <w:proofErr w:type="gramEnd"/>
-      <w:r>
-        <w:t xml:space="preserve">&gt;  </w:t>
-      </w:r>
-      <w:proofErr w:type="spellStart"/>
-      <w:r>
-        <w:t>Add_record</w:t>
-      </w:r>
-      <w:proofErr w:type="spellEnd"/>
-      <w:r>
-        <w:t>();</w:t>
-      </w:r>
-    </w:p>
-    <w:p>
-      <w:pPr>
-        <w:pStyle w:val="ListParagraph"/>
-        <w:numPr>
-          <w:ilvl w:val="2"/>
-          <w:numId w:val="1"/>
-        </w:numPr>
-      </w:pPr>
-      <w:proofErr w:type="spellStart"/>
-      <w:r>
-        <w:t>Write_Block_to_</w:t>
-      </w:r>
-      <w:proofErr w:type="gramStart"/>
-      <w:r>
-        <w:t>data</w:t>
-      </w:r>
-      <w:proofErr w:type="spellEnd"/>
-      <w:r>
-        <w:t>( offset</w:t>
-      </w:r>
-      <w:proofErr w:type="gramEnd"/>
-      <w:r>
-        <w:t xml:space="preserve"> );</w:t>
-      </w:r>
-    </w:p>
-    <w:p>
-      <w:pPr>
-        <w:pStyle w:val="ListParagraph"/>
-        <w:numPr>
-          <w:ilvl w:val="1"/>
-          <w:numId w:val="2"/>
-        </w:numPr>
-      </w:pPr>
-      <w:r>
-        <w:t xml:space="preserve">If block </w:t>
-      </w:r>
-      <w:r>
-        <w:t>is</w:t>
-      </w:r>
-      <w:r>
-        <w:t xml:space="preserve"> </w:t>
-      </w:r>
-      <w:proofErr w:type="gramStart"/>
-      <w:r>
-        <w:t>full  -</w:t>
-      </w:r>
-      <w:proofErr w:type="gramEnd"/>
-      <w:r>
-        <w:t xml:space="preserve">&gt;  </w:t>
-      </w:r>
-      <w:r>
-        <w:t xml:space="preserve">check neighboring blocks  -&gt;  </w:t>
-      </w:r>
-      <w:proofErr w:type="spellStart"/>
-      <w:r>
-        <w:t>Add_record</w:t>
-      </w:r>
-      <w:proofErr w:type="spellEnd"/>
-      <w:r>
-        <w:t>();</w:t>
-      </w:r>
-    </w:p>
-    <w:p>
-      <w:pPr>
-        <w:pStyle w:val="ListParagraph"/>
-        <w:numPr>
-          <w:ilvl w:val="2"/>
-          <w:numId w:val="2"/>
-        </w:numPr>
-      </w:pPr>
-      <w:proofErr w:type="spellStart"/>
-      <w:r>
-        <w:t>Write_Block_to_</w:t>
-      </w:r>
-      <w:proofErr w:type="gramStart"/>
-      <w:r>
-        <w:t>data</w:t>
-      </w:r>
-      <w:proofErr w:type="spellEnd"/>
-      <w:r>
-        <w:t>( offset</w:t>
-      </w:r>
-      <w:proofErr w:type="gramEnd"/>
-      <w:r>
-        <w:t xml:space="preserve"> );</w:t>
-      </w:r>
-    </w:p>
-    <w:p>
-      <w:pPr>
-        <w:pStyle w:val="ListParagraph"/>
-        <w:numPr>
-          <w:ilvl w:val="1"/>
-          <w:numId w:val="2"/>
-        </w:numPr>
-      </w:pPr>
-      <w:r>
-        <w:t xml:space="preserve">If all blocks are </w:t>
-      </w:r>
-      <w:proofErr w:type="gramStart"/>
-      <w:r>
-        <w:t>full  -</w:t>
-      </w:r>
-      <w:proofErr w:type="gramEnd"/>
-      <w:r>
-        <w:t>&gt;  append new block</w:t>
-      </w:r>
-    </w:p>
-    <w:p>
-      <w:pPr>
-        <w:pStyle w:val="ListParagraph"/>
-        <w:numPr>
-          <w:ilvl w:val="2"/>
-          <w:numId w:val="2"/>
-        </w:numPr>
-      </w:pPr>
-      <w:proofErr w:type="spellStart"/>
-      <w:r>
-        <w:t>Write_Block_to_</w:t>
-      </w:r>
-      <w:proofErr w:type="gramStart"/>
-      <w:r>
-        <w:t>data</w:t>
-      </w:r>
-      <w:proofErr w:type="spellEnd"/>
-      <w:r>
-        <w:t>( offset</w:t>
-      </w:r>
-      <w:proofErr w:type="gramEnd"/>
-      <w:r>
-        <w:t xml:space="preserve"> = number of records</w:t>
-      </w:r>
-      <w:r>
-        <w:t xml:space="preserve"> );</w:t>
-      </w:r>
-      <w:r>
-        <w:t xml:space="preserve"> </w:t>
-      </w:r>
-    </w:p>
-    <w:p>
-      <w:pPr>
-        <w:pStyle w:val="ListParagraph"/>
-        <w:numPr>
-          <w:ilvl w:val="1"/>
-          <w:numId w:val="2"/>
-        </w:numPr>
-      </w:pPr>
-      <w:proofErr w:type="spellStart"/>
-      <w:r>
-        <w:t>Write_Block_to_</w:t>
-      </w:r>
-      <w:proofErr w:type="gramStart"/>
-      <w:r>
-        <w:t>SS</w:t>
-      </w:r>
-      <w:proofErr w:type="spellEnd"/>
-      <w:r>
-        <w:t>( offset</w:t>
-      </w:r>
-      <w:proofErr w:type="gramEnd"/>
-      <w:r>
-        <w:t xml:space="preserve"> = RBN );</w:t>
       </w:r>
       <w:bookmarkStart w:id="0" w:name="_GoBack"/>
       <w:bookmarkEnd w:id="0"/>
@@ -1792,7 +1471,7 @@
     <w:lsdException w:name="Table Web 2" w:semiHidden="1" w:unhideWhenUsed="1"/>
     <w:lsdException w:name="Table Web 3" w:semiHidden="1" w:unhideWhenUsed="1"/>
     <w:lsdException w:name="Balloon Text" w:semiHidden="1" w:unhideWhenUsed="1"/>
-    <w:lsdException w:name="Table Grid" w:semiHidden="1" w:uiPriority="39" w:unhideWhenUsed="1"/>
+    <w:lsdException w:name="Table Grid" w:uiPriority="39"/>
     <w:lsdException w:name="Table Theme" w:semiHidden="1" w:unhideWhenUsed="1"/>
     <w:lsdException w:name="Placeholder Text" w:semiHidden="1"/>
     <w:lsdException w:name="No Spacing" w:uiPriority="1" w:qFormat="1"/>

</xml_diff>